<commit_message>
18.95%; paragraph 1 done
</commit_message>
<xml_diff>
--- a/sananth.docx
+++ b/sananth.docx
@@ -25,251 +25,521 @@
           <w:rFonts w:ascii="Times New Roman" w:hAnsi="Times New Roman" w:cs="Times New Roman"/>
         </w:rPr>
       </w:pPr>
+    </w:p>
+    <w:p>
+      <w:pPr>
+        <w:jc w:val="center"/>
+        <w:rPr>
+          <w:rFonts w:ascii="Times New Roman" w:hAnsi="Times New Roman" w:cs="Times New Roman"/>
+        </w:rPr>
+      </w:pPr>
+    </w:p>
+    <w:p>
+      <w:pPr>
+        <w:jc w:val="center"/>
+        <w:rPr>
+          <w:rFonts w:ascii="Times New Roman" w:hAnsi="Times New Roman" w:cs="Times New Roman"/>
+        </w:rPr>
+      </w:pPr>
+    </w:p>
+    <w:p>
+      <w:pPr>
+        <w:jc w:val="center"/>
+        <w:rPr>
+          <w:rFonts w:ascii="Times New Roman" w:hAnsi="Times New Roman" w:cs="Times New Roman"/>
+        </w:rPr>
+      </w:pPr>
+    </w:p>
+    <w:p>
+      <w:pPr>
+        <w:jc w:val="center"/>
+        <w:rPr>
+          <w:rFonts w:ascii="Times New Roman" w:hAnsi="Times New Roman" w:cs="Times New Roman"/>
+        </w:rPr>
+      </w:pPr>
+    </w:p>
+    <w:p>
+      <w:pPr>
+        <w:jc w:val="center"/>
+        <w:rPr>
+          <w:rFonts w:ascii="Times New Roman" w:hAnsi="Times New Roman" w:cs="Times New Roman"/>
+        </w:rPr>
+      </w:pPr>
+    </w:p>
+    <w:p>
+      <w:pPr>
+        <w:jc w:val="center"/>
+        <w:rPr>
+          <w:rFonts w:ascii="Times New Roman" w:hAnsi="Times New Roman" w:cs="Times New Roman"/>
+        </w:rPr>
+      </w:pPr>
+    </w:p>
+    <w:p>
+      <w:pPr>
+        <w:jc w:val="center"/>
+        <w:rPr>
+          <w:rFonts w:ascii="Times New Roman" w:hAnsi="Times New Roman" w:cs="Times New Roman"/>
+        </w:rPr>
+      </w:pPr>
+    </w:p>
+    <w:p>
+      <w:pPr>
+        <w:jc w:val="center"/>
+        <w:rPr>
+          <w:rFonts w:ascii="Times New Roman" w:hAnsi="Times New Roman" w:cs="Times New Roman"/>
+        </w:rPr>
+      </w:pPr>
+    </w:p>
+    <w:p>
+      <w:pPr>
+        <w:jc w:val="center"/>
+        <w:rPr>
+          <w:rFonts w:ascii="Times New Roman" w:hAnsi="Times New Roman" w:cs="Times New Roman"/>
+        </w:rPr>
+      </w:pPr>
+    </w:p>
+    <w:p>
+      <w:pPr>
+        <w:jc w:val="center"/>
+        <w:rPr>
+          <w:rFonts w:ascii="Times New Roman" w:hAnsi="Times New Roman" w:cs="Times New Roman"/>
+        </w:rPr>
+      </w:pPr>
+      <w:r>
+        <w:rPr>
+          <w:rFonts w:ascii="Times New Roman" w:hAnsi="Times New Roman" w:cs="Times New Roman"/>
+        </w:rPr>
+        <w:t>{</w:t>
+      </w:r>
+      <w:r>
+        <w:rPr>
+          <w:rFonts w:ascii="Times New Roman" w:hAnsi="Times New Roman" w:cs="Times New Roman"/>
+        </w:rPr>
+        <w:t>Title</w:t>
+      </w:r>
+      <w:r>
+        <w:rPr>
+          <w:rFonts w:ascii="Times New Roman" w:hAnsi="Times New Roman" w:cs="Times New Roman"/>
+        </w:rPr>
+        <w:t>}</w:t>
+      </w:r>
+    </w:p>
+    <w:p>
+      <w:pPr>
+        <w:jc w:val="center"/>
+        <w:rPr>
+          <w:rFonts w:ascii="Times New Roman" w:hAnsi="Times New Roman" w:cs="Times New Roman"/>
+        </w:rPr>
+      </w:pPr>
+      <w:r>
+        <w:rPr>
+          <w:rFonts w:ascii="Times New Roman" w:hAnsi="Times New Roman" w:cs="Times New Roman"/>
+        </w:rPr>
+        <w:t>Stephanie K. Ananth</w:t>
+      </w:r>
+    </w:p>
+    <w:p>
+      <w:pPr>
+        <w:jc w:val="center"/>
+        <w:rPr>
+          <w:rFonts w:ascii="Times New Roman" w:hAnsi="Times New Roman" w:cs="Times New Roman"/>
+        </w:rPr>
+      </w:pPr>
+      <w:r>
+        <w:rPr>
+          <w:rFonts w:ascii="Times New Roman" w:hAnsi="Times New Roman" w:cs="Times New Roman"/>
+        </w:rPr>
+        <w:t>Carnegie Mellon University</w:t>
+      </w:r>
+      <w:r>
+        <w:rPr>
+          <w:rFonts w:ascii="Times New Roman" w:hAnsi="Times New Roman" w:cs="Times New Roman"/>
+        </w:rPr>
+        <w:br w:type="page"/>
+      </w:r>
+      <w:r>
+        <w:rPr>
+          <w:rFonts w:ascii="Times New Roman" w:hAnsi="Times New Roman" w:cs="Times New Roman"/>
+        </w:rPr>
+        <w:lastRenderedPageBreak/>
+        <w:t>Abstract</w:t>
+      </w:r>
+    </w:p>
+    <w:p>
+      <w:pPr>
+        <w:rPr>
+          <w:rFonts w:ascii="Times New Roman" w:hAnsi="Times New Roman" w:cs="Times New Roman"/>
+        </w:rPr>
+      </w:pPr>
+      <w:r>
+        <w:rPr>
+          <w:rFonts w:ascii="Times New Roman" w:hAnsi="Times New Roman" w:cs="Times New Roman"/>
+        </w:rPr>
+        <w:t>Because I thought {X = Connection to themes of our class this semester. Do I understand the issues and questions at play?}, I did {Y = What I did. What domain? Is it a good approach? Will it actually get at the theme X?}, using method {Z = How well did I deploy the method? Do I understand what it can and can’t do? Did I implement it correctly? Do I consider alternate explanations, confounds, and how it might not have captured the full story?}. We found {A = What did I find? Am I at the right level of detail that that I the reader can follow my results without getting lost in irrelevant pieces?}. It means {B = What does A tell you about X? How does it deepen our understanding of the way the world works?}.</w:t>
+      </w:r>
+    </w:p>
+    <w:p>
+      <w:pPr>
+        <w:rPr>
+          <w:rFonts w:ascii="Times New Roman" w:hAnsi="Times New Roman" w:cs="Times New Roman"/>
+        </w:rPr>
+      </w:pPr>
+      <w:r>
+        <w:rPr>
+          <w:rFonts w:ascii="Times New Roman" w:hAnsi="Times New Roman" w:cs="Times New Roman"/>
+        </w:rPr>
+        <w:tab/>
+      </w:r>
+      <w:r>
+        <w:rPr>
+          <w:rFonts w:ascii="Times New Roman" w:hAnsi="Times New Roman" w:cs="Times New Roman"/>
+          <w:i/>
+          <w:iCs/>
+        </w:rPr>
+        <w:t>Keywords:</w:t>
+      </w:r>
+      <w:r>
+        <w:rPr>
+          <w:rFonts w:ascii="Times New Roman" w:hAnsi="Times New Roman" w:cs="Times New Roman"/>
+        </w:rPr>
+        <w:t xml:space="preserve"> page-rank, social prestige, </w:t>
+      </w:r>
+      <w:r>
+        <w:rPr>
+          <w:rFonts w:ascii="Times New Roman" w:hAnsi="Times New Roman" w:cs="Times New Roman"/>
+        </w:rPr>
+        <w:t xml:space="preserve">social power, knowledge, </w:t>
+      </w:r>
+      <w:r>
+        <w:rPr>
+          <w:rFonts w:ascii="Times New Roman" w:hAnsi="Times New Roman" w:cs="Times New Roman"/>
+        </w:rPr>
+        <w:t>distributed groups</w:t>
+      </w:r>
+    </w:p>
+    <w:p>
+      <w:pPr>
+        <w:rPr>
+          <w:rFonts w:ascii="Times New Roman" w:hAnsi="Times New Roman" w:cs="Times New Roman"/>
+        </w:rPr>
+      </w:pPr>
+      <w:r>
+        <w:rPr>
+          <w:rFonts w:ascii="Times New Roman" w:hAnsi="Times New Roman" w:cs="Times New Roman"/>
+        </w:rPr>
+        <w:br w:type="page"/>
+      </w:r>
+    </w:p>
+    <w:p>
+      <w:pPr>
+        <w:jc w:val="center"/>
+        <w:rPr>
+          <w:rFonts w:ascii="Times New Roman" w:hAnsi="Times New Roman" w:cs="Times New Roman"/>
+        </w:rPr>
+      </w:pPr>
+      <w:r>
+        <w:rPr>
+          <w:rFonts w:ascii="Times New Roman" w:hAnsi="Times New Roman" w:cs="Times New Roman"/>
+        </w:rPr>
+        <w:lastRenderedPageBreak/>
+        <w:t>Theme</w:t>
+      </w:r>
+    </w:p>
+    <w:p>
+      <w:pPr>
+        <w:rPr>
+          <w:rFonts w:ascii="Times New Roman" w:hAnsi="Times New Roman" w:cs="Times New Roman"/>
+        </w:rPr>
+      </w:pPr>
+      <w:r>
+        <w:rPr>
+          <w:rFonts w:ascii="Times New Roman" w:hAnsi="Times New Roman" w:cs="Times New Roman"/>
+        </w:rPr>
+        <w:t xml:space="preserve">In this paper, I will be exploring the applications of </w:t>
+      </w:r>
+      <w:r>
+        <w:rPr>
+          <w:rFonts w:ascii="Times New Roman" w:hAnsi="Times New Roman" w:cs="Times New Roman"/>
+        </w:rPr>
+        <w:t>“</w:t>
+      </w:r>
+      <w:r>
+        <w:rPr>
+          <w:rFonts w:ascii="Times New Roman" w:hAnsi="Times New Roman" w:cs="Times New Roman"/>
+        </w:rPr>
+        <w:t>page-rank</w:t>
+      </w:r>
+      <w:r>
+        <w:rPr>
+          <w:rFonts w:ascii="Times New Roman" w:hAnsi="Times New Roman" w:cs="Times New Roman"/>
+        </w:rPr>
+        <w:t>” (or social rank/hierarchy)</w:t>
+      </w:r>
+      <w:r>
+        <w:rPr>
+          <w:rFonts w:ascii="Times New Roman" w:hAnsi="Times New Roman" w:cs="Times New Roman"/>
+        </w:rPr>
+        <w:t xml:space="preserve"> </w:t>
+      </w:r>
+      <w:r>
+        <w:rPr>
+          <w:rFonts w:ascii="Times New Roman" w:hAnsi="Times New Roman" w:cs="Times New Roman"/>
+        </w:rPr>
+        <w:t>and social power/prestige in</w:t>
+      </w:r>
+      <w:r>
+        <w:rPr>
+          <w:rFonts w:ascii="Times New Roman" w:hAnsi="Times New Roman" w:cs="Times New Roman"/>
+        </w:rPr>
+        <w:t xml:space="preserve"> small-scale distributed groups</w:t>
+      </w:r>
+      <w:r>
+        <w:rPr>
+          <w:rFonts w:ascii="Times New Roman" w:hAnsi="Times New Roman" w:cs="Times New Roman"/>
+        </w:rPr>
+        <w:t xml:space="preserve"> over time</w:t>
+      </w:r>
+      <w:r>
+        <w:rPr>
+          <w:rFonts w:ascii="Times New Roman" w:hAnsi="Times New Roman" w:cs="Times New Roman"/>
+        </w:rPr>
+        <w:t>.</w:t>
+      </w:r>
+      <w:r>
+        <w:rPr>
+          <w:rFonts w:ascii="Times New Roman" w:hAnsi="Times New Roman" w:cs="Times New Roman"/>
+        </w:rPr>
+        <w:t xml:space="preserve"> I will be building off research I conducted almost exactly two years ago about distributed groups, and I will be looking at the following five dimensions:</w:t>
+      </w:r>
+    </w:p>
+    <w:p>
+      <w:pPr>
+        <w:pStyle w:val="ListParagraph"/>
+        <w:numPr>
+          <w:ilvl w:val="0"/>
+          <w:numId w:val="1"/>
+        </w:numPr>
+        <w:rPr>
+          <w:rFonts w:ascii="Times New Roman" w:hAnsi="Times New Roman" w:cs="Times New Roman"/>
+        </w:rPr>
+      </w:pPr>
+      <w:r>
+        <w:rPr>
+          <w:rFonts w:ascii="Times New Roman" w:hAnsi="Times New Roman" w:cs="Times New Roman"/>
+        </w:rPr>
+        <w:t>familiarity (how well one knows/is known by others</w:t>
+      </w:r>
+      <w:r>
+        <w:rPr>
+          <w:rFonts w:ascii="Times New Roman" w:hAnsi="Times New Roman" w:cs="Times New Roman"/>
+        </w:rPr>
+        <w:t xml:space="preserve"> in the group</w:t>
+      </w:r>
+      <w:r>
+        <w:rPr>
+          <w:rFonts w:ascii="Times New Roman" w:hAnsi="Times New Roman" w:cs="Times New Roman"/>
+        </w:rPr>
+        <w:t>)</w:t>
+      </w:r>
+    </w:p>
+    <w:p>
+      <w:pPr>
+        <w:pStyle w:val="ListParagraph"/>
+        <w:numPr>
+          <w:ilvl w:val="0"/>
+          <w:numId w:val="1"/>
+        </w:numPr>
+        <w:rPr>
+          <w:rFonts w:ascii="Times New Roman" w:hAnsi="Times New Roman" w:cs="Times New Roman"/>
+        </w:rPr>
+      </w:pPr>
+      <w:r>
+        <w:rPr>
+          <w:rFonts w:ascii="Times New Roman" w:hAnsi="Times New Roman" w:cs="Times New Roman"/>
+        </w:rPr>
+        <w:t>favor (how much someone likes/is liked by others</w:t>
+      </w:r>
+      <w:r>
+        <w:rPr>
+          <w:rFonts w:ascii="Times New Roman" w:hAnsi="Times New Roman" w:cs="Times New Roman"/>
+        </w:rPr>
+        <w:t xml:space="preserve"> in the group)</w:t>
+      </w:r>
+    </w:p>
+    <w:p>
+      <w:pPr>
+        <w:pStyle w:val="ListParagraph"/>
+        <w:numPr>
+          <w:ilvl w:val="0"/>
+          <w:numId w:val="1"/>
+        </w:numPr>
+        <w:rPr>
+          <w:rFonts w:ascii="Times New Roman" w:hAnsi="Times New Roman" w:cs="Times New Roman"/>
+        </w:rPr>
+      </w:pPr>
+      <w:r>
+        <w:rPr>
+          <w:rFonts w:ascii="Times New Roman" w:hAnsi="Times New Roman" w:cs="Times New Roman"/>
+        </w:rPr>
+        <w:t>communication (how often communication happens [in both directions]</w:t>
+      </w:r>
+      <w:r>
+        <w:rPr>
+          <w:rFonts w:ascii="Times New Roman" w:hAnsi="Times New Roman" w:cs="Times New Roman"/>
+        </w:rPr>
+        <w:t xml:space="preserve"> between members of the group)</w:t>
+      </w:r>
+    </w:p>
+    <w:p>
+      <w:pPr>
+        <w:pStyle w:val="ListParagraph"/>
+        <w:numPr>
+          <w:ilvl w:val="0"/>
+          <w:numId w:val="1"/>
+        </w:numPr>
+        <w:rPr>
+          <w:rFonts w:ascii="Times New Roman" w:hAnsi="Times New Roman" w:cs="Times New Roman"/>
+        </w:rPr>
+      </w:pPr>
+      <w:r>
+        <w:rPr>
+          <w:rFonts w:ascii="Times New Roman" w:hAnsi="Times New Roman" w:cs="Times New Roman"/>
+        </w:rPr>
+        <w:t>trust (how much someone trusts/is trusted by others in the group)</w:t>
+      </w:r>
+    </w:p>
+    <w:p>
+      <w:pPr>
+        <w:pStyle w:val="ListParagraph"/>
+        <w:numPr>
+          <w:ilvl w:val="0"/>
+          <w:numId w:val="1"/>
+        </w:numPr>
+        <w:rPr>
+          <w:rFonts w:ascii="Times New Roman" w:hAnsi="Times New Roman" w:cs="Times New Roman"/>
+        </w:rPr>
+      </w:pPr>
+      <w:r>
+        <w:rPr>
+          <w:rFonts w:ascii="Times New Roman" w:hAnsi="Times New Roman" w:cs="Times New Roman"/>
+        </w:rPr>
+        <w:t>support (likelihood of asking/being asked by others in the group for advice or emotional support)</w:t>
+      </w:r>
+    </w:p>
+    <w:p>
+      <w:pPr>
+        <w:rPr>
+          <w:rFonts w:ascii="Times New Roman" w:hAnsi="Times New Roman" w:cs="Times New Roman"/>
+        </w:rPr>
+      </w:pPr>
+    </w:p>
+    <w:p>
+      <w:pPr>
+        <w:rPr>
+          <w:rFonts w:ascii="Times New Roman" w:hAnsi="Times New Roman" w:cs="Times New Roman"/>
+        </w:rPr>
+      </w:pPr>
+      <w:r>
+        <w:rPr>
+          <w:rFonts w:ascii="Times New Roman" w:hAnsi="Times New Roman" w:cs="Times New Roman"/>
+        </w:rPr>
+        <w:t xml:space="preserve">Just as hens abide by a defined </w:t>
+      </w:r>
+      <w:r>
+        <w:rPr>
+          <w:rFonts w:ascii="Times New Roman" w:hAnsi="Times New Roman" w:cs="Times New Roman"/>
+        </w:rPr>
+        <w:t>“</w:t>
+      </w:r>
+      <w:r>
+        <w:rPr>
+          <w:rFonts w:ascii="Times New Roman" w:hAnsi="Times New Roman" w:cs="Times New Roman"/>
+        </w:rPr>
+        <w:t>pecking-order</w:t>
+      </w:r>
+      <w:r>
+        <w:rPr>
+          <w:rFonts w:ascii="Times New Roman" w:hAnsi="Times New Roman" w:cs="Times New Roman"/>
+        </w:rPr>
+        <w:t>”</w:t>
+      </w:r>
+      <w:r>
+        <w:rPr>
+          <w:rFonts w:ascii="Times New Roman" w:hAnsi="Times New Roman" w:cs="Times New Roman"/>
+        </w:rPr>
+        <w:t>, humans abide by learned rules of social behavior. S</w:t>
+      </w:r>
+      <w:r>
+        <w:rPr>
+          <w:rFonts w:ascii="Times New Roman" w:hAnsi="Times New Roman" w:cs="Times New Roman"/>
+        </w:rPr>
+        <w:t xml:space="preserve">ocial rank and hierarchy </w:t>
+      </w:r>
+      <w:r>
+        <w:rPr>
+          <w:rFonts w:ascii="Times New Roman" w:hAnsi="Times New Roman" w:cs="Times New Roman"/>
+        </w:rPr>
+        <w:t xml:space="preserve">are aspects of every human community. Rarely written down or documented, these social guidelines are passed along through communities as tacit knowledge or as unspoken rules. </w:t>
+      </w:r>
+    </w:p>
+    <w:p>
+      <w:pPr>
+        <w:rPr>
+          <w:rFonts w:ascii="Times New Roman" w:hAnsi="Times New Roman" w:cs="Times New Roman"/>
+        </w:rPr>
+      </w:pPr>
+    </w:p>
+    <w:p>
+      <w:pPr>
+        <w:rPr>
+          <w:rFonts w:ascii="Times New Roman" w:hAnsi="Times New Roman" w:cs="Times New Roman"/>
+        </w:rPr>
+      </w:pPr>
+      <w:r>
+        <w:rPr>
+          <w:rFonts w:ascii="Times New Roman" w:hAnsi="Times New Roman" w:cs="Times New Roman"/>
+        </w:rPr>
+        <w:t xml:space="preserve">My goal is to define an explicit “pecking-order” for a small, distributed, former high school friend group comprised of 7 males and 7 females, all among the ages of 21-22 and to </w:t>
+      </w:r>
+      <w:r>
+        <w:rPr>
+          <w:rFonts w:ascii="Times New Roman" w:hAnsi="Times New Roman" w:cs="Times New Roman"/>
+        </w:rPr>
+        <w:t>analyze possible interactions, connections, and explanations between each of the five dimensions I listed.</w:t>
+      </w:r>
+    </w:p>
+    <w:p>
+      <w:pPr>
+        <w:rPr>
+          <w:rFonts w:ascii="Times New Roman" w:hAnsi="Times New Roman" w:cs="Times New Roman"/>
+        </w:rPr>
+      </w:pPr>
+    </w:p>
+    <w:p>
+      <w:pPr>
+        <w:jc w:val="center"/>
+        <w:rPr>
+          <w:rFonts w:ascii="Times New Roman" w:hAnsi="Times New Roman" w:cs="Times New Roman"/>
+        </w:rPr>
+      </w:pPr>
+      <w:r>
+        <w:rPr>
+          <w:rFonts w:ascii="Times New Roman" w:hAnsi="Times New Roman" w:cs="Times New Roman"/>
+        </w:rPr>
+        <w:t>Issues &amp; Questions</w:t>
+      </w:r>
+    </w:p>
+    <w:p>
+      <w:pPr>
+        <w:rPr>
+          <w:rFonts w:ascii="Times New Roman" w:hAnsi="Times New Roman" w:cs="Times New Roman"/>
+        </w:rPr>
+      </w:pPr>
       <w:bookmarkStart w:id="0" w:name="_GoBack"/>
       <w:bookmarkEnd w:id="0"/>
     </w:p>
     <w:p>
       <w:pPr>
-        <w:jc w:val="center"/>
-        <w:rPr>
-          <w:rFonts w:ascii="Times New Roman" w:hAnsi="Times New Roman" w:cs="Times New Roman"/>
-        </w:rPr>
-      </w:pPr>
-    </w:p>
-    <w:p>
-      <w:pPr>
-        <w:jc w:val="center"/>
-        <w:rPr>
-          <w:rFonts w:ascii="Times New Roman" w:hAnsi="Times New Roman" w:cs="Times New Roman"/>
-        </w:rPr>
-      </w:pPr>
-    </w:p>
-    <w:p>
-      <w:pPr>
-        <w:jc w:val="center"/>
-        <w:rPr>
-          <w:rFonts w:ascii="Times New Roman" w:hAnsi="Times New Roman" w:cs="Times New Roman"/>
-        </w:rPr>
-      </w:pPr>
-    </w:p>
-    <w:p>
-      <w:pPr>
-        <w:jc w:val="center"/>
-        <w:rPr>
-          <w:rFonts w:ascii="Times New Roman" w:hAnsi="Times New Roman" w:cs="Times New Roman"/>
-        </w:rPr>
-      </w:pPr>
-    </w:p>
-    <w:p>
-      <w:pPr>
-        <w:jc w:val="center"/>
-        <w:rPr>
-          <w:rFonts w:ascii="Times New Roman" w:hAnsi="Times New Roman" w:cs="Times New Roman"/>
-        </w:rPr>
-      </w:pPr>
-    </w:p>
-    <w:p>
-      <w:pPr>
-        <w:jc w:val="center"/>
-        <w:rPr>
-          <w:rFonts w:ascii="Times New Roman" w:hAnsi="Times New Roman" w:cs="Times New Roman"/>
-        </w:rPr>
-      </w:pPr>
-    </w:p>
-    <w:p>
-      <w:pPr>
-        <w:jc w:val="center"/>
-        <w:rPr>
-          <w:rFonts w:ascii="Times New Roman" w:hAnsi="Times New Roman" w:cs="Times New Roman"/>
-        </w:rPr>
-      </w:pPr>
-    </w:p>
-    <w:p>
-      <w:pPr>
-        <w:jc w:val="center"/>
-        <w:rPr>
-          <w:rFonts w:ascii="Times New Roman" w:hAnsi="Times New Roman" w:cs="Times New Roman"/>
-        </w:rPr>
-      </w:pPr>
-    </w:p>
-    <w:p>
-      <w:pPr>
-        <w:jc w:val="center"/>
-        <w:rPr>
-          <w:rFonts w:ascii="Times New Roman" w:hAnsi="Times New Roman" w:cs="Times New Roman"/>
-        </w:rPr>
-      </w:pPr>
-    </w:p>
-    <w:p>
-      <w:pPr>
-        <w:jc w:val="center"/>
-        <w:rPr>
-          <w:rFonts w:ascii="Times New Roman" w:hAnsi="Times New Roman" w:cs="Times New Roman"/>
-        </w:rPr>
-      </w:pPr>
-      <w:r>
-        <w:rPr>
-          <w:rFonts w:ascii="Times New Roman" w:hAnsi="Times New Roman" w:cs="Times New Roman"/>
-        </w:rPr>
-        <w:t>{</w:t>
-      </w:r>
-      <w:r>
-        <w:rPr>
-          <w:rFonts w:ascii="Times New Roman" w:hAnsi="Times New Roman" w:cs="Times New Roman"/>
-        </w:rPr>
-        <w:t>Title</w:t>
-      </w:r>
-      <w:r>
-        <w:rPr>
-          <w:rFonts w:ascii="Times New Roman" w:hAnsi="Times New Roman" w:cs="Times New Roman"/>
-        </w:rPr>
-        <w:t>}</w:t>
-      </w:r>
-    </w:p>
-    <w:p>
-      <w:pPr>
-        <w:jc w:val="center"/>
-        <w:rPr>
-          <w:rFonts w:ascii="Times New Roman" w:hAnsi="Times New Roman" w:cs="Times New Roman"/>
-        </w:rPr>
-      </w:pPr>
-      <w:r>
-        <w:rPr>
-          <w:rFonts w:ascii="Times New Roman" w:hAnsi="Times New Roman" w:cs="Times New Roman"/>
-        </w:rPr>
-        <w:t>Stephanie K. Ananth</w:t>
-      </w:r>
-    </w:p>
-    <w:p>
-      <w:pPr>
-        <w:jc w:val="center"/>
-        <w:rPr>
-          <w:rFonts w:ascii="Times New Roman" w:hAnsi="Times New Roman" w:cs="Times New Roman"/>
-        </w:rPr>
-      </w:pPr>
-      <w:r>
-        <w:rPr>
-          <w:rFonts w:ascii="Times New Roman" w:hAnsi="Times New Roman" w:cs="Times New Roman"/>
-        </w:rPr>
-        <w:t>Carnegie Mellon University</w:t>
-      </w:r>
-      <w:r>
-        <w:rPr>
-          <w:rFonts w:ascii="Times New Roman" w:hAnsi="Times New Roman" w:cs="Times New Roman"/>
-        </w:rPr>
-        <w:br w:type="page"/>
-      </w:r>
-      <w:r>
-        <w:rPr>
-          <w:rFonts w:ascii="Times New Roman" w:hAnsi="Times New Roman" w:cs="Times New Roman"/>
-        </w:rPr>
-        <w:lastRenderedPageBreak/>
-        <w:t>Abstract</w:t>
-      </w:r>
-    </w:p>
-    <w:p>
-      <w:pPr>
-        <w:rPr>
-          <w:rFonts w:ascii="Times New Roman" w:hAnsi="Times New Roman" w:cs="Times New Roman"/>
-        </w:rPr>
-      </w:pPr>
-      <w:r>
-        <w:rPr>
-          <w:rFonts w:ascii="Times New Roman" w:hAnsi="Times New Roman" w:cs="Times New Roman"/>
-        </w:rPr>
-        <w:t>Because I thought {X = Connection to themes of our class this semester. Do I understand the issues and questions at play?}, I did {Y = What I did. What domain? Is it a good approach? Will it actually get at the theme X?}, using method {Z = How well did I deploy the method? Do I understand what it can and can’t do? Did I implement it correctly? Do I consider alternate explanations, confounds, and how it might not have captured the full story?}. We found {A = What did I find? Am I at the right level of detail that that I the reader can follow my results without getting lost in irrelevant pieces?}. It means {B = What does A tell you about X? How does it deepen our understanding of the way the world works?}.</w:t>
-      </w:r>
-    </w:p>
-    <w:p>
-      <w:pPr>
-        <w:rPr>
-          <w:rFonts w:ascii="Times New Roman" w:hAnsi="Times New Roman" w:cs="Times New Roman"/>
-        </w:rPr>
-      </w:pPr>
-      <w:r>
-        <w:rPr>
-          <w:rFonts w:ascii="Times New Roman" w:hAnsi="Times New Roman" w:cs="Times New Roman"/>
-        </w:rPr>
-        <w:tab/>
-      </w:r>
-      <w:r>
-        <w:rPr>
-          <w:rFonts w:ascii="Times New Roman" w:hAnsi="Times New Roman" w:cs="Times New Roman"/>
-          <w:i/>
-          <w:iCs/>
-        </w:rPr>
-        <w:t>Keywords:</w:t>
-      </w:r>
-      <w:r>
-        <w:rPr>
-          <w:rFonts w:ascii="Times New Roman" w:hAnsi="Times New Roman" w:cs="Times New Roman"/>
-        </w:rPr>
-        <w:t xml:space="preserve"> page-rank, social prestige, </w:t>
-      </w:r>
-      <w:r>
-        <w:rPr>
-          <w:rFonts w:ascii="Times New Roman" w:hAnsi="Times New Roman" w:cs="Times New Roman"/>
-        </w:rPr>
-        <w:t xml:space="preserve">social power, knowledge, </w:t>
-      </w:r>
-      <w:r>
-        <w:rPr>
-          <w:rFonts w:ascii="Times New Roman" w:hAnsi="Times New Roman" w:cs="Times New Roman"/>
-        </w:rPr>
-        <w:t>distributed groups</w:t>
-      </w:r>
-    </w:p>
-    <w:p>
-      <w:pPr>
-        <w:rPr>
-          <w:rFonts w:ascii="Times New Roman" w:hAnsi="Times New Roman" w:cs="Times New Roman"/>
-        </w:rPr>
-      </w:pPr>
-      <w:r>
-        <w:rPr>
-          <w:rFonts w:ascii="Times New Roman" w:hAnsi="Times New Roman" w:cs="Times New Roman"/>
-        </w:rPr>
-        <w:br w:type="page"/>
-      </w:r>
-    </w:p>
-    <w:p>
-      <w:pPr>
-        <w:jc w:val="center"/>
-        <w:rPr>
-          <w:rFonts w:ascii="Times New Roman" w:hAnsi="Times New Roman" w:cs="Times New Roman"/>
-        </w:rPr>
-      </w:pPr>
-      <w:r>
-        <w:rPr>
-          <w:rFonts w:ascii="Times New Roman" w:hAnsi="Times New Roman" w:cs="Times New Roman"/>
-        </w:rPr>
-        <w:lastRenderedPageBreak/>
-        <w:t>Theme</w:t>
-      </w:r>
-    </w:p>
-    <w:p>
-      <w:pPr>
-        <w:rPr>
-          <w:rFonts w:ascii="Times New Roman" w:hAnsi="Times New Roman" w:cs="Times New Roman"/>
-        </w:rPr>
-      </w:pPr>
-    </w:p>
-    <w:p>
-      <w:pPr>
-        <w:jc w:val="center"/>
-        <w:rPr>
-          <w:rFonts w:ascii="Times New Roman" w:hAnsi="Times New Roman" w:cs="Times New Roman"/>
-        </w:rPr>
-      </w:pPr>
-      <w:r>
-        <w:rPr>
-          <w:rFonts w:ascii="Times New Roman" w:hAnsi="Times New Roman" w:cs="Times New Roman"/>
-        </w:rPr>
-        <w:t>Issues &amp; Questions</w:t>
-      </w:r>
-    </w:p>
-    <w:p>
-      <w:pPr>
         <w:rPr>
           <w:rFonts w:ascii="Times New Roman" w:hAnsi="Times New Roman" w:cs="Times New Roman"/>
         </w:rPr>
@@ -563,9 +833,9 @@
       </w:pPr>
     </w:p>
     <w:sectPr>
-      <w:headerReference w:type="even" r:id="rId6"/>
-      <w:headerReference w:type="default" r:id="rId7"/>
-      <w:headerReference w:type="first" r:id="rId8"/>
+      <w:headerReference w:type="even" r:id="rId7"/>
+      <w:headerReference w:type="default" r:id="rId8"/>
+      <w:headerReference w:type="first" r:id="rId9"/>
       <w:pgSz w:w="12240" w:h="15840"/>
       <w:pgMar w:top="1440" w:right="1440" w:bottom="1440" w:left="1440" w:header="720" w:footer="720" w:gutter="0"/>
       <w:cols w:space="720"/>
@@ -943,6 +1213,126 @@
     </w:r>
   </w:p>
 </w:hdr>
+</file>
+
+<file path=word/numbering.xml><?xml version="1.0" encoding="utf-8"?>
+<w:numbering xmlns:wpc="http://schemas.microsoft.com/office/word/2010/wordprocessingCanvas" xmlns:cx="http://schemas.microsoft.com/office/drawing/2014/chartex" xmlns:cx1="http://schemas.microsoft.com/office/drawing/2015/9/8/chartex" xmlns:cx2="http://schemas.microsoft.com/office/drawing/2015/10/21/chartex" xmlns:cx3="http://schemas.microsoft.com/office/drawing/2016/5/9/chartex" xmlns:cx4="http://schemas.microsoft.com/office/drawing/2016/5/10/chartex" xmlns:cx5="http://schemas.microsoft.com/office/drawing/2016/5/11/chartex" xmlns:cx6="http://schemas.microsoft.com/office/drawing/2016/5/12/chartex" xmlns:cx7="http://schemas.microsoft.com/office/drawing/2016/5/13/chartex" xmlns:cx8="http://schemas.microsoft.com/office/drawing/2016/5/14/chartex" xmlns:mc="http://schemas.openxmlformats.org/markup-compatibility/2006" xmlns:aink="http://schemas.microsoft.com/office/drawing/2016/ink" xmlns:am3d="http://schemas.microsoft.com/office/drawing/2017/model3d" xmlns:o="urn:schemas-microsoft-com:office:office" xmlns:r="http://schemas.openxmlformats.org/officeDocument/2006/relationships" xmlns:m="http://schemas.openxmlformats.org/officeDocument/2006/math" xmlns:v="urn:schemas-microsoft-com:vml" xmlns:wp14="http://schemas.microsoft.com/office/word/2010/wordprocessingDrawing" xmlns:wp="http://schemas.openxmlformats.org/drawingml/2006/wordprocessingDrawing" xmlns:w10="urn:schemas-microsoft-com:office:word" xmlns:w="http://schemas.openxmlformats.org/wordprocessingml/2006/main" xmlns:w14="http://schemas.microsoft.com/office/word/2010/wordml" xmlns:w15="http://schemas.microsoft.com/office/word/2012/wordml" xmlns:w16cid="http://schemas.microsoft.com/office/word/2016/wordml/cid" xmlns:w16se="http://schemas.microsoft.com/office/word/2015/wordml/symex" xmlns:wpg="http://schemas.microsoft.com/office/word/2010/wordprocessingGroup" xmlns:wpi="http://schemas.microsoft.com/office/word/2010/wordprocessingInk" xmlns:wne="http://schemas.microsoft.com/office/word/2006/wordml" xmlns:wps="http://schemas.microsoft.com/office/word/2010/wordprocessingShape" mc:Ignorable="w14 w15 w16se w16cid wp14">
+  <w:abstractNum w:abstractNumId="0" w15:restartNumberingAfterBreak="0">
+    <w:nsid w:val="0D7D22B0"/>
+    <w:multiLevelType w:val="hybridMultilevel"/>
+    <w:tmpl w:val="A6405C12"/>
+    <w:lvl w:ilvl="0" w:tplc="AC3E3116">
+      <w:numFmt w:val="bullet"/>
+      <w:lvlText w:val=""/>
+      <w:lvlJc w:val="left"/>
+      <w:pPr>
+        <w:ind w:left="720" w:hanging="360"/>
+      </w:pPr>
+      <w:rPr>
+        <w:rFonts w:ascii="Symbol" w:eastAsiaTheme="minorHAnsi" w:hAnsi="Symbol" w:cs="Times New Roman" w:hint="default"/>
+      </w:rPr>
+    </w:lvl>
+    <w:lvl w:ilvl="1" w:tplc="04090003" w:tentative="1">
+      <w:start w:val="1"/>
+      <w:numFmt w:val="bullet"/>
+      <w:lvlText w:val="o"/>
+      <w:lvlJc w:val="left"/>
+      <w:pPr>
+        <w:ind w:left="1440" w:hanging="360"/>
+      </w:pPr>
+      <w:rPr>
+        <w:rFonts w:ascii="Courier New" w:hAnsi="Courier New" w:cs="Courier New" w:hint="default"/>
+      </w:rPr>
+    </w:lvl>
+    <w:lvl w:ilvl="2" w:tplc="04090005" w:tentative="1">
+      <w:start w:val="1"/>
+      <w:numFmt w:val="bullet"/>
+      <w:lvlText w:val=""/>
+      <w:lvlJc w:val="left"/>
+      <w:pPr>
+        <w:ind w:left="2160" w:hanging="360"/>
+      </w:pPr>
+      <w:rPr>
+        <w:rFonts w:ascii="Wingdings" w:hAnsi="Wingdings" w:hint="default"/>
+      </w:rPr>
+    </w:lvl>
+    <w:lvl w:ilvl="3" w:tplc="04090001" w:tentative="1">
+      <w:start w:val="1"/>
+      <w:numFmt w:val="bullet"/>
+      <w:lvlText w:val=""/>
+      <w:lvlJc w:val="left"/>
+      <w:pPr>
+        <w:ind w:left="2880" w:hanging="360"/>
+      </w:pPr>
+      <w:rPr>
+        <w:rFonts w:ascii="Symbol" w:hAnsi="Symbol" w:hint="default"/>
+      </w:rPr>
+    </w:lvl>
+    <w:lvl w:ilvl="4" w:tplc="04090003" w:tentative="1">
+      <w:start w:val="1"/>
+      <w:numFmt w:val="bullet"/>
+      <w:lvlText w:val="o"/>
+      <w:lvlJc w:val="left"/>
+      <w:pPr>
+        <w:ind w:left="3600" w:hanging="360"/>
+      </w:pPr>
+      <w:rPr>
+        <w:rFonts w:ascii="Courier New" w:hAnsi="Courier New" w:cs="Courier New" w:hint="default"/>
+      </w:rPr>
+    </w:lvl>
+    <w:lvl w:ilvl="5" w:tplc="04090005" w:tentative="1">
+      <w:start w:val="1"/>
+      <w:numFmt w:val="bullet"/>
+      <w:lvlText w:val=""/>
+      <w:lvlJc w:val="left"/>
+      <w:pPr>
+        <w:ind w:left="4320" w:hanging="360"/>
+      </w:pPr>
+      <w:rPr>
+        <w:rFonts w:ascii="Wingdings" w:hAnsi="Wingdings" w:hint="default"/>
+      </w:rPr>
+    </w:lvl>
+    <w:lvl w:ilvl="6" w:tplc="04090001" w:tentative="1">
+      <w:start w:val="1"/>
+      <w:numFmt w:val="bullet"/>
+      <w:lvlText w:val=""/>
+      <w:lvlJc w:val="left"/>
+      <w:pPr>
+        <w:ind w:left="5040" w:hanging="360"/>
+      </w:pPr>
+      <w:rPr>
+        <w:rFonts w:ascii="Symbol" w:hAnsi="Symbol" w:hint="default"/>
+      </w:rPr>
+    </w:lvl>
+    <w:lvl w:ilvl="7" w:tplc="04090003" w:tentative="1">
+      <w:start w:val="1"/>
+      <w:numFmt w:val="bullet"/>
+      <w:lvlText w:val="o"/>
+      <w:lvlJc w:val="left"/>
+      <w:pPr>
+        <w:ind w:left="5760" w:hanging="360"/>
+      </w:pPr>
+      <w:rPr>
+        <w:rFonts w:ascii="Courier New" w:hAnsi="Courier New" w:cs="Courier New" w:hint="default"/>
+      </w:rPr>
+    </w:lvl>
+    <w:lvl w:ilvl="8" w:tplc="04090005" w:tentative="1">
+      <w:start w:val="1"/>
+      <w:numFmt w:val="bullet"/>
+      <w:lvlText w:val=""/>
+      <w:lvlJc w:val="left"/>
+      <w:pPr>
+        <w:ind w:left="6480" w:hanging="360"/>
+      </w:pPr>
+      <w:rPr>
+        <w:rFonts w:ascii="Wingdings" w:hAnsi="Wingdings" w:hint="default"/>
+      </w:rPr>
+    </w:lvl>
+  </w:abstractNum>
+  <w:num w:numId="1">
+    <w:abstractNumId w:val="0"/>
+  </w:num>
+</w:numbering>
 </file>
 
 <file path=word/styles.xml><?xml version="1.0" encoding="utf-8"?>
@@ -1417,6 +1807,17 @@
     <w:unhideWhenUsed/>
     <w:rsid w:val="00414784"/>
   </w:style>
+  <w:style w:type="paragraph" w:styleId="ListParagraph">
+    <w:name w:val="List Paragraph"/>
+    <w:basedOn w:val="Normal"/>
+    <w:uiPriority w:val="34"/>
+    <w:qFormat/>
+    <w:rsid w:val="003B09D4"/>
+    <w:pPr>
+      <w:ind w:left="720"/>
+      <w:contextualSpacing/>
+    </w:pPr>
+  </w:style>
 </w:styles>
 </file>
 

</xml_diff>

<commit_message>
done - need to sleep on it
</commit_message>
<xml_diff>
--- a/sananth.docx
+++ b/sananth.docx
@@ -19,23 +19,8 @@
       <w:r>
         <w:rPr>
           <w:rFonts w:ascii="Times New Roman" w:hAnsi="Times New Roman" w:cs="Times New Roman"/>
-          <w:highlight w:val="yellow"/>
-        </w:rPr>
-        <w:t>{</w:t>
-      </w:r>
-      <w:r>
-        <w:rPr>
-          <w:rFonts w:ascii="Times New Roman" w:hAnsi="Times New Roman" w:cs="Times New Roman"/>
-          <w:highlight w:val="yellow"/>
-        </w:rPr>
-        <w:t>Title</w:t>
-      </w:r>
-      <w:r>
-        <w:rPr>
-          <w:rFonts w:ascii="Times New Roman" w:hAnsi="Times New Roman" w:cs="Times New Roman"/>
-          <w:highlight w:val="yellow"/>
-        </w:rPr>
-        <w:t>}</w:t>
+        </w:rPr>
+        <w:t>Social Rank in a Small, Distributed Group</w:t>
       </w:r>
     </w:p>
     <w:p>
@@ -96,6 +81,7 @@
           <w:rFonts w:ascii="Times New Roman" w:hAnsi="Times New Roman" w:cs="Times New Roman"/>
         </w:rPr>
       </w:pPr>
+      <w:bookmarkStart w:id="0" w:name="_GoBack"/>
       <w:r>
         <w:rPr>
           <w:rFonts w:ascii="Times New Roman" w:hAnsi="Times New Roman" w:cs="Times New Roman"/>
@@ -105,69 +91,83 @@
       <w:r>
         <w:rPr>
           <w:rFonts w:ascii="Times New Roman" w:hAnsi="Times New Roman" w:cs="Times New Roman"/>
-          <w:highlight w:val="yellow"/>
-        </w:rPr>
-        <w:t>{X = Connection to themes of our class this semester. Do I understand the issues and questions at play?}</w:t>
-      </w:r>
-      <w:r>
-        <w:rPr>
-          <w:rFonts w:ascii="Times New Roman" w:hAnsi="Times New Roman" w:cs="Times New Roman"/>
-        </w:rPr>
-        <w:t xml:space="preserve">, I </w:t>
-      </w:r>
-      <w:r>
-        <w:rPr>
-          <w:rFonts w:ascii="Times New Roman" w:hAnsi="Times New Roman" w:cs="Times New Roman"/>
-          <w:highlight w:val="yellow"/>
-        </w:rPr>
-        <w:t>did {Y = What I did. What domain? Is it a good approach? Will it actually get at the theme X?}</w:t>
-      </w:r>
-      <w:r>
-        <w:rPr>
-          <w:rFonts w:ascii="Times New Roman" w:hAnsi="Times New Roman" w:cs="Times New Roman"/>
-        </w:rPr>
-        <w:t xml:space="preserve">, using method </w:t>
-      </w:r>
-      <w:r>
-        <w:rPr>
-          <w:rFonts w:ascii="Times New Roman" w:hAnsi="Times New Roman" w:cs="Times New Roman"/>
-          <w:highlight w:val="yellow"/>
-        </w:rPr>
-        <w:t>{Z = How well did I deploy the method? Do I understand what it can and can’t do? Did I implement it correctly? Do I consider alternate explanations, confounds, and how it might not have captured the full story?}</w:t>
-      </w:r>
-      <w:r>
-        <w:rPr>
-          <w:rFonts w:ascii="Times New Roman" w:hAnsi="Times New Roman" w:cs="Times New Roman"/>
-        </w:rPr>
-        <w:t xml:space="preserve">. We found </w:t>
-      </w:r>
-      <w:r>
-        <w:rPr>
-          <w:rFonts w:ascii="Times New Roman" w:hAnsi="Times New Roman" w:cs="Times New Roman"/>
-          <w:highlight w:val="yellow"/>
-        </w:rPr>
-        <w:t>{A = What did I find? Am I at the right level of detail that that I the reader can follow my results without getting lost in irrelevant pieces?}</w:t>
-      </w:r>
-      <w:r>
-        <w:rPr>
-          <w:rFonts w:ascii="Times New Roman" w:hAnsi="Times New Roman" w:cs="Times New Roman"/>
-        </w:rPr>
-        <w:t xml:space="preserve">. It means </w:t>
-      </w:r>
-      <w:r>
-        <w:rPr>
-          <w:rFonts w:ascii="Times New Roman" w:hAnsi="Times New Roman" w:cs="Times New Roman"/>
-          <w:highlight w:val="yellow"/>
-        </w:rPr>
-        <w:t>{B = What does A tell you about X? How does it deepen our understanding of the way the world works?}</w:t>
-      </w:r>
-      <w:r>
-        <w:rPr>
-          <w:rFonts w:ascii="Times New Roman" w:hAnsi="Times New Roman" w:cs="Times New Roman"/>
-        </w:rPr>
-        <w:t>.</w:t>
-      </w:r>
-    </w:p>
+        </w:rPr>
+        <w:t>it would in interesting to see how social power dynamics happen within my own friend groups, to calculate each members’ page-rank, and see if there are any correlations</w:t>
+      </w:r>
+      <w:r>
+        <w:rPr>
+          <w:rFonts w:ascii="Times New Roman" w:hAnsi="Times New Roman" w:cs="Times New Roman"/>
+        </w:rPr>
+        <w:t xml:space="preserve"> between </w:t>
+      </w:r>
+      <w:r>
+        <w:rPr>
+          <w:rFonts w:ascii="Times New Roman" w:hAnsi="Times New Roman" w:cs="Times New Roman"/>
+        </w:rPr>
+        <w:t>d</w:t>
+      </w:r>
+      <w:r>
+        <w:rPr>
+          <w:rFonts w:ascii="Times New Roman" w:hAnsi="Times New Roman" w:cs="Times New Roman"/>
+        </w:rPr>
+        <w:t xml:space="preserve">imensions or over time, </w:t>
+      </w:r>
+      <w:r>
+        <w:rPr>
+          <w:rFonts w:ascii="Times New Roman" w:hAnsi="Times New Roman" w:cs="Times New Roman"/>
+        </w:rPr>
+        <w:t xml:space="preserve">I </w:t>
+      </w:r>
+      <w:r>
+        <w:rPr>
+          <w:rFonts w:ascii="Times New Roman" w:hAnsi="Times New Roman" w:cs="Times New Roman"/>
+        </w:rPr>
+        <w:t xml:space="preserve">collected data from 14 different people about each other in 5 </w:t>
+      </w:r>
+      <w:r>
+        <w:rPr>
+          <w:rFonts w:ascii="Times New Roman" w:hAnsi="Times New Roman" w:cs="Times New Roman"/>
+        </w:rPr>
+        <w:t>different dimensions</w:t>
+      </w:r>
+      <w:r>
+        <w:rPr>
+          <w:rFonts w:ascii="Times New Roman" w:hAnsi="Times New Roman" w:cs="Times New Roman"/>
+        </w:rPr>
+        <w:t xml:space="preserve"> </w:t>
+      </w:r>
+      <w:r>
+        <w:rPr>
+          <w:rFonts w:ascii="Times New Roman" w:hAnsi="Times New Roman" w:cs="Times New Roman"/>
+        </w:rPr>
+        <w:t>by sending each member a survey two years ago and then once again recently. I</w:t>
+      </w:r>
+      <w:r>
+        <w:rPr>
+          <w:rFonts w:ascii="Times New Roman" w:hAnsi="Times New Roman" w:cs="Times New Roman"/>
+        </w:rPr>
+        <w:t xml:space="preserve"> found </w:t>
+      </w:r>
+      <w:r>
+        <w:rPr>
+          <w:rFonts w:ascii="Times New Roman" w:hAnsi="Times New Roman" w:cs="Times New Roman"/>
+        </w:rPr>
+        <w:t xml:space="preserve">out who has the most social power and prestige, and I found some correlation and some surprises between the dimensions and over time. </w:t>
+      </w:r>
+      <w:r>
+        <w:rPr>
+          <w:rFonts w:ascii="Times New Roman" w:hAnsi="Times New Roman" w:cs="Times New Roman"/>
+        </w:rPr>
+        <w:t xml:space="preserve">It </w:t>
+      </w:r>
+      <w:r>
+        <w:rPr>
+          <w:rFonts w:ascii="Times New Roman" w:hAnsi="Times New Roman" w:cs="Times New Roman"/>
+        </w:rPr>
+        <w:t>means that power is unequally distributed to certain individuals and groups.</w:t>
+      </w:r>
+    </w:p>
+    <w:bookmarkEnd w:id="0"/>
     <w:p>
       <w:pPr>
         <w:rPr>
@@ -198,7 +198,19 @@
         <w:rPr>
           <w:rFonts w:ascii="Times New Roman" w:hAnsi="Times New Roman" w:cs="Times New Roman"/>
         </w:rPr>
-        <w:t xml:space="preserve">social power, knowledge, </w:t>
+        <w:t xml:space="preserve">social power, </w:t>
+      </w:r>
+      <w:r>
+        <w:rPr>
+          <w:rFonts w:ascii="Times New Roman" w:hAnsi="Times New Roman" w:cs="Times New Roman"/>
+        </w:rPr>
+        <w:t>privilege</w:t>
+      </w:r>
+      <w:r>
+        <w:rPr>
+          <w:rFonts w:ascii="Times New Roman" w:hAnsi="Times New Roman" w:cs="Times New Roman"/>
+        </w:rPr>
+        <w:t xml:space="preserve">, </w:t>
       </w:r>
       <w:r>
         <w:rPr>
@@ -622,7 +634,6 @@
         <w:rPr>
           <w:rFonts w:ascii="Times New Roman" w:hAnsi="Times New Roman" w:cs="Times New Roman"/>
         </w:rPr>
-        <w:lastRenderedPageBreak/>
         <w:t xml:space="preserve">That it is </w:t>
       </w:r>
       <w:r>
@@ -655,6 +666,7 @@
         <w:rPr>
           <w:rFonts w:ascii="Times New Roman" w:hAnsi="Times New Roman" w:cs="Times New Roman"/>
         </w:rPr>
+        <w:lastRenderedPageBreak/>
         <w:t xml:space="preserve">That it is </w:t>
       </w:r>
       <w:r>
@@ -887,19 +899,7 @@
         <w:rPr>
           <w:rFonts w:ascii="Times New Roman" w:hAnsi="Times New Roman" w:cs="Times New Roman"/>
         </w:rPr>
-        <w:t>How well do you know this person? (</w:t>
-      </w:r>
-      <w:r>
-        <w:rPr>
-          <w:rFonts w:ascii="Times New Roman" w:hAnsi="Times New Roman" w:cs="Times New Roman"/>
-        </w:rPr>
-        <w:t>familiarity; allows me to find the most well-known person</w:t>
-      </w:r>
-      <w:r>
-        <w:rPr>
-          <w:rFonts w:ascii="Times New Roman" w:hAnsi="Times New Roman" w:cs="Times New Roman"/>
-        </w:rPr>
-        <w:t>)</w:t>
+        <w:t>How well do you know this person? (familiarity; allows me to find the most well-known person)</w:t>
       </w:r>
     </w:p>
     <w:p>
@@ -917,19 +917,7 @@
         <w:rPr>
           <w:rFonts w:ascii="Times New Roman" w:hAnsi="Times New Roman" w:cs="Times New Roman"/>
         </w:rPr>
-        <w:t>How much do you like this person? (</w:t>
-      </w:r>
-      <w:r>
-        <w:rPr>
-          <w:rFonts w:ascii="Times New Roman" w:hAnsi="Times New Roman" w:cs="Times New Roman"/>
-        </w:rPr>
-        <w:t>favor; allows me to find the most popular person</w:t>
-      </w:r>
-      <w:r>
-        <w:rPr>
-          <w:rFonts w:ascii="Times New Roman" w:hAnsi="Times New Roman" w:cs="Times New Roman"/>
-        </w:rPr>
-        <w:t>)</w:t>
+        <w:t>How much do you like this person? (favor; allows me to find the most popular person)</w:t>
       </w:r>
     </w:p>
     <w:p>
@@ -953,19 +941,7 @@
         <w:rPr>
           <w:rFonts w:ascii="Times New Roman" w:hAnsi="Times New Roman" w:cs="Times New Roman"/>
         </w:rPr>
-        <w:t>? (</w:t>
-      </w:r>
-      <w:r>
-        <w:rPr>
-          <w:rFonts w:ascii="Times New Roman" w:hAnsi="Times New Roman" w:cs="Times New Roman"/>
-        </w:rPr>
-        <w:t>contact/communication; allows me to find the most connected person</w:t>
-      </w:r>
-      <w:r>
-        <w:rPr>
-          <w:rFonts w:ascii="Times New Roman" w:hAnsi="Times New Roman" w:cs="Times New Roman"/>
-        </w:rPr>
-        <w:t>)</w:t>
+        <w:t>? (contact/communication; allows me to find the most connected person)</w:t>
       </w:r>
     </w:p>
     <w:p>
@@ -1135,14 +1111,7 @@
         <w:rPr>
           <w:rFonts w:ascii="Times New Roman" w:hAnsi="Times New Roman" w:cs="Times New Roman"/>
         </w:rPr>
-        <w:t xml:space="preserve"> and December </w:t>
-      </w:r>
-      <w:r>
-        <w:rPr>
-          <w:rFonts w:ascii="Times New Roman" w:hAnsi="Times New Roman" w:cs="Times New Roman"/>
-        </w:rPr>
-        <w:lastRenderedPageBreak/>
-        <w:t>9, 2019. The survey asked each participant to rate all 14 participants prompted by the following questions</w:t>
+        <w:t xml:space="preserve"> and December 9, 2019. The survey asked each participant to rate all 14 participants prompted by the following questions</w:t>
       </w:r>
       <w:r>
         <w:rPr>
@@ -1208,6 +1177,7 @@
         <w:rPr>
           <w:rFonts w:ascii="Times New Roman" w:hAnsi="Times New Roman" w:cs="Times New Roman"/>
         </w:rPr>
+        <w:lastRenderedPageBreak/>
         <w:t>How often do you communicate with this person (via text, Snapchat, Facebook, in person, etc.)</w:t>
       </w:r>
       <w:r>
@@ -1888,56 +1858,49 @@
           <w:rFonts w:ascii="Times New Roman" w:hAnsi="Times New Roman" w:cs="Times New Roman"/>
         </w:rPr>
         <w:lastRenderedPageBreak/>
-        <w:t xml:space="preserve">While doing the analysis, one the first criteria I filtered/grouped on was gender, as it </w:t>
-      </w:r>
-      <w:r>
-        <w:rPr>
-          <w:rFonts w:ascii="Times New Roman" w:hAnsi="Times New Roman" w:cs="Times New Roman"/>
-        </w:rPr>
-        <w:t xml:space="preserve">sometimes shows significant differences and </w:t>
-      </w:r>
-      <w:r>
-        <w:rPr>
-          <w:rFonts w:ascii="Times New Roman" w:hAnsi="Times New Roman" w:cs="Times New Roman"/>
-        </w:rPr>
-        <w:t>generally</w:t>
-      </w:r>
-      <w:r>
-        <w:rPr>
-          <w:rFonts w:ascii="Times New Roman" w:hAnsi="Times New Roman" w:cs="Times New Roman"/>
-        </w:rPr>
-        <w:t xml:space="preserve"> provides an interesting split. However, in this case, because of the small sample size, filtering on gender </w:t>
-      </w:r>
-      <w:r>
-        <w:rPr>
-          <w:rFonts w:ascii="Times New Roman" w:hAnsi="Times New Roman" w:cs="Times New Roman"/>
-        </w:rPr>
-        <w:t xml:space="preserve">in my scatterplots </w:t>
-      </w:r>
-      <w:r>
-        <w:rPr>
-          <w:rFonts w:ascii="Times New Roman" w:hAnsi="Times New Roman" w:cs="Times New Roman"/>
-        </w:rPr>
-        <w:t>was not helpful, so I had to think of other lenses through which to see the data.</w:t>
-      </w:r>
-      <w:r>
-        <w:rPr>
-          <w:rFonts w:ascii="Times New Roman" w:hAnsi="Times New Roman" w:cs="Times New Roman"/>
-        </w:rPr>
-        <w:br/>
-      </w:r>
-    </w:p>
-    <w:p>
-      <w:pPr>
-        <w:rPr>
-          <w:rFonts w:ascii="Times New Roman" w:hAnsi="Times New Roman" w:cs="Times New Roman"/>
-        </w:rPr>
-      </w:pPr>
-      <w:r>
-        <w:rPr>
-          <w:rFonts w:ascii="Times New Roman" w:hAnsi="Times New Roman" w:cs="Times New Roman"/>
-        </w:rPr>
-        <w:t>Also, due to the nature of the group (small and distributed), being the most liked or connected does not mean much and might not even be a good thing, as it may be an indication of a lack of depth in college community and post-high school friendships</w:t>
+        <w:t xml:space="preserve">One thing that is important to remember in doing the analysis was that correlation does not equal causation, even if a 2017 dimension is highly correlated with a different 2019 dimension. There are many possible confounding variables that I did not take into great consideration including college/location/proximity, initial friendship level, and significant events that may have occurred. In addition, every member of this friend group voluntarily chose to be part of the group, so there are common experiences and </w:t>
+      </w:r>
+      <w:proofErr w:type="gramStart"/>
+      <w:r>
+        <w:rPr>
+          <w:rFonts w:ascii="Times New Roman" w:hAnsi="Times New Roman" w:cs="Times New Roman"/>
+        </w:rPr>
+        <w:t>interests</w:t>
+      </w:r>
+      <w:proofErr w:type="gramEnd"/>
+      <w:r>
+        <w:rPr>
+          <w:rFonts w:ascii="Times New Roman" w:hAnsi="Times New Roman" w:cs="Times New Roman"/>
+        </w:rPr>
+        <w:t xml:space="preserve"> members of the group have that are not taken into account by the survey. Others may have been forced into more “leadership” type roles in the group due to having a car or nice backyard.</w:t>
+      </w:r>
+    </w:p>
+    <w:p>
+      <w:pPr>
+        <w:rPr>
+          <w:rFonts w:ascii="Times New Roman" w:hAnsi="Times New Roman" w:cs="Times New Roman"/>
+        </w:rPr>
+      </w:pPr>
+    </w:p>
+    <w:p>
+      <w:pPr>
+        <w:rPr>
+          <w:rFonts w:ascii="Times New Roman" w:hAnsi="Times New Roman" w:cs="Times New Roman"/>
+          <w:b/>
+          <w:bCs/>
+        </w:rPr>
+      </w:pPr>
+      <w:r>
+        <w:rPr>
+          <w:rFonts w:ascii="Times New Roman" w:hAnsi="Times New Roman" w:cs="Times New Roman"/>
+        </w:rPr>
+        <w:t>D</w:t>
+      </w:r>
+      <w:r>
+        <w:rPr>
+          <w:rFonts w:ascii="Times New Roman" w:hAnsi="Times New Roman" w:cs="Times New Roman"/>
+        </w:rPr>
+        <w:t>ue to the nature of the group (small and distributed), being the most liked or connected does not mean much and might not even be a good thing, as it may be an indication of a lack of depth in college community and post-high school friendships</w:t>
       </w:r>
       <w:r>
         <w:rPr>
@@ -1948,47 +1911,6 @@
     </w:p>
     <w:p>
       <w:pPr>
-        <w:rPr>
-          <w:rFonts w:ascii="Times New Roman" w:hAnsi="Times New Roman" w:cs="Times New Roman"/>
-        </w:rPr>
-      </w:pPr>
-    </w:p>
-    <w:p>
-      <w:pPr>
-        <w:rPr>
-          <w:rFonts w:ascii="Times New Roman" w:hAnsi="Times New Roman" w:cs="Times New Roman"/>
-        </w:rPr>
-      </w:pPr>
-      <w:r>
-        <w:rPr>
-          <w:rFonts w:ascii="Times New Roman" w:hAnsi="Times New Roman" w:cs="Times New Roman"/>
-        </w:rPr>
-        <w:t xml:space="preserve">One thing that is important to remember in doing the analysis was that correlation does not equal causation, even if a 2017 dimension is highly correlated with a different 2019 dimension. There are many possible confounding variables that I did not take into great consideration including college/location/proximity, initial friendship level, and significant events that may have occurred. In addition, every member of this friend group voluntarily chose to be part of the group, so there are common experiences and </w:t>
-      </w:r>
-      <w:proofErr w:type="gramStart"/>
-      <w:r>
-        <w:rPr>
-          <w:rFonts w:ascii="Times New Roman" w:hAnsi="Times New Roman" w:cs="Times New Roman"/>
-        </w:rPr>
-        <w:t>interests</w:t>
-      </w:r>
-      <w:proofErr w:type="gramEnd"/>
-      <w:r>
-        <w:rPr>
-          <w:rFonts w:ascii="Times New Roman" w:hAnsi="Times New Roman" w:cs="Times New Roman"/>
-        </w:rPr>
-        <w:t xml:space="preserve"> members of the group have that are not taken into account by the survey.</w:t>
-      </w:r>
-      <w:r>
-        <w:rPr>
-          <w:rFonts w:ascii="Times New Roman" w:hAnsi="Times New Roman" w:cs="Times New Roman"/>
-        </w:rPr>
-        <w:t xml:space="preserve"> Others may have been forced into more “leadership” type roles in the group due to having a car or nice backyard.</w:t>
-      </w:r>
-    </w:p>
-    <w:p>
-      <w:pPr>
-        <w:jc w:val="center"/>
         <w:rPr>
           <w:rFonts w:ascii="Times New Roman" w:hAnsi="Times New Roman" w:cs="Times New Roman"/>
           <w:b/>
@@ -2130,6 +2052,7 @@
       <w:r>
         <w:rPr>
           <w:rFonts w:ascii="Times New Roman" w:hAnsi="Times New Roman" w:cs="Times New Roman"/>
+          <w:noProof/>
         </w:rPr>
         <w:drawing>
           <wp:inline distT="0" distB="0" distL="0" distR="0" wp14:anchorId="5286D10F" wp14:editId="1AC0D13B">
@@ -2262,7 +2185,9 @@
       <w:r>
         <w:rPr>
           <w:rFonts w:ascii="Times New Roman" w:hAnsi="Times New Roman" w:cs="Times New Roman"/>
-        </w:rPr>
+          <w:noProof/>
+        </w:rPr>
+        <w:lastRenderedPageBreak/>
         <w:drawing>
           <wp:inline distT="0" distB="0" distL="0" distR="0" wp14:anchorId="1742E052" wp14:editId="6EF679E6">
             <wp:extent cx="4169786" cy="3200400"/>
@@ -2373,6 +2298,7 @@
       <w:r>
         <w:rPr>
           <w:rFonts w:ascii="Times New Roman" w:hAnsi="Times New Roman" w:cs="Times New Roman"/>
+          <w:noProof/>
         </w:rPr>
         <w:drawing>
           <wp:inline distT="0" distB="0" distL="0" distR="0" wp14:anchorId="1427AAA2" wp14:editId="27CD7541">
@@ -2471,6 +2397,7 @@
       <w:r>
         <w:rPr>
           <w:rFonts w:ascii="Times New Roman" w:hAnsi="Times New Roman" w:cs="Times New Roman"/>
+          <w:noProof/>
         </w:rPr>
         <w:lastRenderedPageBreak/>
         <w:drawing>
@@ -2592,6 +2519,7 @@
       <w:r>
         <w:rPr>
           <w:rFonts w:ascii="Times New Roman" w:hAnsi="Times New Roman" w:cs="Times New Roman"/>
+          <w:noProof/>
         </w:rPr>
         <w:drawing>
           <wp:inline distT="0" distB="0" distL="0" distR="0" wp14:anchorId="22F026AE" wp14:editId="7E34EF57">
@@ -2712,6 +2640,7 @@
       <w:r>
         <w:rPr>
           <w:rFonts w:ascii="Times New Roman" w:hAnsi="Times New Roman" w:cs="Times New Roman"/>
+          <w:noProof/>
         </w:rPr>
         <w:lastRenderedPageBreak/>
         <w:drawing>
@@ -2789,15 +2718,7 @@
         <w:rPr>
           <w:rFonts w:ascii="Times New Roman" w:hAnsi="Times New Roman" w:cs="Times New Roman"/>
         </w:rPr>
-        <w:t>, but he is well-known, well-liked, and highly ranked i</w:t>
-      </w:r>
-      <w:bookmarkStart w:id="0" w:name="_GoBack"/>
-      <w:bookmarkEnd w:id="0"/>
-      <w:r>
-        <w:rPr>
-          <w:rFonts w:ascii="Times New Roman" w:hAnsi="Times New Roman" w:cs="Times New Roman"/>
-        </w:rPr>
-        <w:t>n communication.</w:t>
+        <w:t>, but he is well-known, well-liked, and highly ranked in communication.</w:t>
       </w:r>
     </w:p>
     <w:p>
@@ -2848,6 +2769,7 @@
       <w:r>
         <w:rPr>
           <w:rFonts w:ascii="Times New Roman" w:hAnsi="Times New Roman" w:cs="Times New Roman"/>
+          <w:noProof/>
         </w:rPr>
         <w:lastRenderedPageBreak/>
         <w:drawing>
@@ -3065,7 +2987,7 @@
           </mc:Choice>
           <mc:Fallback>
             <w:pict>
-              <v:oval w14:anchorId="3186B57B" id="Oval 72" o:spid="_x0000_s1026" style="position:absolute;margin-left:85pt;margin-top:311.2pt;width:1in;height:1in;z-index:251718656;visibility:visible;mso-wrap-style:square;mso-width-percent:0;mso-height-percent:0;mso-wrap-distance-left:9pt;mso-wrap-distance-top:0;mso-wrap-distance-right:9pt;mso-wrap-distance-bottom:0;mso-position-horizontal:absolute;mso-position-horizontal-relative:text;mso-position-vertical:absolute;mso-position-vertical-relative:text;mso-width-percent:0;mso-height-percent:0;mso-width-relative:margin;mso-height-relative:margin;v-text-anchor:middle" o:gfxdata="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" filled="f" strokecolor="#00b050" strokeweight="1pt">
+              <v:oval w14:anchorId="05CEDE9C" id="Oval 72" o:spid="_x0000_s1026" style="position:absolute;margin-left:85pt;margin-top:311.2pt;width:1in;height:1in;z-index:251718656;visibility:visible;mso-wrap-style:square;mso-width-percent:0;mso-height-percent:0;mso-wrap-distance-left:9pt;mso-wrap-distance-top:0;mso-wrap-distance-right:9pt;mso-wrap-distance-bottom:0;mso-position-horizontal:absolute;mso-position-horizontal-relative:text;mso-position-vertical:absolute;mso-position-vertical-relative:text;mso-width-percent:0;mso-height-percent:0;mso-width-relative:margin;mso-height-relative:margin;v-text-anchor:middle" o:gfxdata="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" filled="f" strokecolor="#00b050" strokeweight="1pt">
                 <v:stroke joinstyle="miter"/>
               </v:oval>
             </w:pict>
@@ -3142,7 +3064,7 @@
           </mc:Choice>
           <mc:Fallback>
             <w:pict>
-              <v:rect w14:anchorId="61B4D8DF" id="Rectangle 71" o:spid="_x0000_s1026" style="position:absolute;margin-left:97pt;margin-top:318.2pt;width:203pt;height:210pt;z-index:251716608;visibility:visible;mso-wrap-style:square;mso-wrap-distance-left:9pt;mso-wrap-distance-top:0;mso-wrap-distance-right:9pt;mso-wrap-distance-bottom:0;mso-position-horizontal:absolute;mso-position-horizontal-relative:text;mso-position-vertical:absolute;mso-position-vertical-relative:text;v-text-anchor:middle" o:gfxdata="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" filled="f" strokecolor="red" strokeweight="3pt"/>
+              <v:rect w14:anchorId="38FFB63C" id="Rectangle 71" o:spid="_x0000_s1026" style="position:absolute;margin-left:97pt;margin-top:318.2pt;width:203pt;height:210pt;z-index:251716608;visibility:visible;mso-wrap-style:square;mso-wrap-distance-left:9pt;mso-wrap-distance-top:0;mso-wrap-distance-right:9pt;mso-wrap-distance-bottom:0;mso-position-horizontal:absolute;mso-position-horizontal-relative:text;mso-position-vertical:absolute;mso-position-vertical-relative:text;v-text-anchor:middle" o:gfxdata="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" filled="f" strokecolor="red" strokeweight="3pt"/>
             </w:pict>
           </mc:Fallback>
         </mc:AlternateContent>
@@ -3223,7 +3145,7 @@
           </mc:Choice>
           <mc:Fallback>
             <w:pict>
-              <v:oval w14:anchorId="28828168" id="Oval 54" o:spid="_x0000_s1026" style="position:absolute;margin-left:142pt;margin-top:259pt;width:1in;height:1in;z-index:251693056;visibility:visible;mso-wrap-style:square;mso-width-percent:0;mso-height-percent:0;mso-wrap-distance-left:9pt;mso-wrap-distance-top:0;mso-wrap-distance-right:9pt;mso-wrap-distance-bottom:0;mso-position-horizontal:absolute;mso-position-horizontal-relative:text;mso-position-vertical:absolute;mso-position-vertical-relative:text;mso-width-percent:0;mso-height-percent:0;mso-width-relative:margin;mso-height-relative:margin;v-text-anchor:middle" o:gfxdata="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" filled="f" strokecolor="#00b050" strokeweight="1pt">
+              <v:oval w14:anchorId="798B9786" id="Oval 54" o:spid="_x0000_s1026" style="position:absolute;margin-left:142pt;margin-top:259pt;width:1in;height:1in;z-index:251693056;visibility:visible;mso-wrap-style:square;mso-width-percent:0;mso-height-percent:0;mso-wrap-distance-left:9pt;mso-wrap-distance-top:0;mso-wrap-distance-right:9pt;mso-wrap-distance-bottom:0;mso-position-horizontal:absolute;mso-position-horizontal-relative:text;mso-position-vertical:absolute;mso-position-vertical-relative:text;mso-width-percent:0;mso-height-percent:0;mso-width-relative:margin;mso-height-relative:margin;v-text-anchor:middle" o:gfxdata="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" filled="f" strokecolor="#00b050" strokeweight="1pt">
                 <v:stroke joinstyle="miter"/>
               </v:oval>
             </w:pict>
@@ -3306,7 +3228,7 @@
           </mc:Choice>
           <mc:Fallback>
             <w:pict>
-              <v:oval w14:anchorId="3000DD99" id="Oval 57" o:spid="_x0000_s1026" style="position:absolute;margin-left:139pt;margin-top:207pt;width:1in;height:1in;z-index:251699200;visibility:visible;mso-wrap-style:square;mso-width-percent:0;mso-height-percent:0;mso-wrap-distance-left:9pt;mso-wrap-distance-top:0;mso-wrap-distance-right:9pt;mso-wrap-distance-bottom:0;mso-position-horizontal:absolute;mso-position-horizontal-relative:text;mso-position-vertical:absolute;mso-position-vertical-relative:text;mso-width-percent:0;mso-height-percent:0;mso-width-relative:margin;mso-height-relative:margin;v-text-anchor:middle" o:gfxdata="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" filled="f" strokecolor="#00b050" strokeweight="1pt">
+              <v:oval w14:anchorId="672B466E" id="Oval 57" o:spid="_x0000_s1026" style="position:absolute;margin-left:139pt;margin-top:207pt;width:1in;height:1in;z-index:251699200;visibility:visible;mso-wrap-style:square;mso-width-percent:0;mso-height-percent:0;mso-wrap-distance-left:9pt;mso-wrap-distance-top:0;mso-wrap-distance-right:9pt;mso-wrap-distance-bottom:0;mso-position-horizontal:absolute;mso-position-horizontal-relative:text;mso-position-vertical:absolute;mso-position-vertical-relative:text;mso-width-percent:0;mso-height-percent:0;mso-width-relative:margin;mso-height-relative:margin;v-text-anchor:middle" o:gfxdata="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" filled="f" strokecolor="#00b050" strokeweight="1pt">
                 <v:stroke joinstyle="miter"/>
               </v:oval>
             </w:pict>
@@ -3389,7 +3311,7 @@
           </mc:Choice>
           <mc:Fallback>
             <w:pict>
-              <v:oval w14:anchorId="2B4F9990" id="Oval 56" o:spid="_x0000_s1026" style="position:absolute;margin-left:87pt;margin-top:206pt;width:1in;height:1in;z-index:251697152;visibility:visible;mso-wrap-style:square;mso-width-percent:0;mso-height-percent:0;mso-wrap-distance-left:9pt;mso-wrap-distance-top:0;mso-wrap-distance-right:9pt;mso-wrap-distance-bottom:0;mso-position-horizontal:absolute;mso-position-horizontal-relative:text;mso-position-vertical:absolute;mso-position-vertical-relative:text;mso-width-percent:0;mso-height-percent:0;mso-width-relative:margin;mso-height-relative:margin;v-text-anchor:middle" o:gfxdata="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" filled="f" strokecolor="#00b050" strokeweight="1pt">
+              <v:oval w14:anchorId="5F6E47A5" id="Oval 56" o:spid="_x0000_s1026" style="position:absolute;margin-left:87pt;margin-top:206pt;width:1in;height:1in;z-index:251697152;visibility:visible;mso-wrap-style:square;mso-width-percent:0;mso-height-percent:0;mso-wrap-distance-left:9pt;mso-wrap-distance-top:0;mso-wrap-distance-right:9pt;mso-wrap-distance-bottom:0;mso-position-horizontal:absolute;mso-position-horizontal-relative:text;mso-position-vertical:absolute;mso-position-vertical-relative:text;mso-width-percent:0;mso-height-percent:0;mso-width-relative:margin;mso-height-relative:margin;v-text-anchor:middle" o:gfxdata="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" filled="f" strokecolor="#00b050" strokeweight="1pt">
                 <v:stroke joinstyle="miter"/>
               </v:oval>
             </w:pict>
@@ -3472,7 +3394,7 @@
           </mc:Choice>
           <mc:Fallback>
             <w:pict>
-              <v:oval w14:anchorId="105AE1BB" id="Oval 47" o:spid="_x0000_s1026" style="position:absolute;margin-left:32pt;margin-top:258pt;width:1in;height:1in;z-index:251679744;visibility:visible;mso-wrap-style:square;mso-width-percent:0;mso-height-percent:0;mso-wrap-distance-left:9pt;mso-wrap-distance-top:0;mso-wrap-distance-right:9pt;mso-wrap-distance-bottom:0;mso-position-horizontal:absolute;mso-position-horizontal-relative:text;mso-position-vertical:absolute;mso-position-vertical-relative:text;mso-width-percent:0;mso-height-percent:0;mso-width-relative:margin;mso-height-relative:margin;v-text-anchor:middle" o:gfxdata="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" filled="f" strokecolor="#00b050" strokeweight="1pt">
+              <v:oval w14:anchorId="54B8F1C2" id="Oval 47" o:spid="_x0000_s1026" style="position:absolute;margin-left:32pt;margin-top:258pt;width:1in;height:1in;z-index:251679744;visibility:visible;mso-wrap-style:square;mso-width-percent:0;mso-height-percent:0;mso-wrap-distance-left:9pt;mso-wrap-distance-top:0;mso-wrap-distance-right:9pt;mso-wrap-distance-bottom:0;mso-position-horizontal:absolute;mso-position-horizontal-relative:text;mso-position-vertical:absolute;mso-position-vertical-relative:text;mso-width-percent:0;mso-height-percent:0;mso-width-relative:margin;mso-height-relative:margin;v-text-anchor:middle" o:gfxdata="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" filled="f" strokecolor="#00b050" strokeweight="1pt">
                 <v:stroke joinstyle="miter"/>
               </v:oval>
             </w:pict>
@@ -3555,7 +3477,7 @@
           </mc:Choice>
           <mc:Fallback>
             <w:pict>
-              <v:oval w14:anchorId="74075A3E" id="Oval 55" o:spid="_x0000_s1026" style="position:absolute;margin-left:32pt;margin-top:208pt;width:1in;height:1in;z-index:251695104;visibility:visible;mso-wrap-style:square;mso-width-percent:0;mso-height-percent:0;mso-wrap-distance-left:9pt;mso-wrap-distance-top:0;mso-wrap-distance-right:9pt;mso-wrap-distance-bottom:0;mso-position-horizontal:absolute;mso-position-horizontal-relative:text;mso-position-vertical:absolute;mso-position-vertical-relative:text;mso-width-percent:0;mso-height-percent:0;mso-width-relative:margin;mso-height-relative:margin;v-text-anchor:middle" o:gfxdata="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" filled="f" strokecolor="#00b050" strokeweight="1pt">
+              <v:oval w14:anchorId="3B085DDA" id="Oval 55" o:spid="_x0000_s1026" style="position:absolute;margin-left:32pt;margin-top:208pt;width:1in;height:1in;z-index:251695104;visibility:visible;mso-wrap-style:square;mso-width-percent:0;mso-height-percent:0;mso-wrap-distance-left:9pt;mso-wrap-distance-top:0;mso-wrap-distance-right:9pt;mso-wrap-distance-bottom:0;mso-position-horizontal:absolute;mso-position-horizontal-relative:text;mso-position-vertical:absolute;mso-position-vertical-relative:text;mso-width-percent:0;mso-height-percent:0;mso-width-relative:margin;mso-height-relative:margin;v-text-anchor:middle" o:gfxdata="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" filled="f" strokecolor="#00b050" strokeweight="1pt">
                 <v:stroke joinstyle="miter"/>
               </v:oval>
             </w:pict>
@@ -3638,7 +3560,7 @@
           </mc:Choice>
           <mc:Fallback>
             <w:pict>
-              <v:oval w14:anchorId="3CB8B2F6" id="Oval 70" o:spid="_x0000_s1026" style="position:absolute;margin-left:-5pt;margin-top:118pt;width:102pt;height:108pt;z-index:251715584;visibility:visible;mso-wrap-style:square;mso-width-percent:0;mso-height-percent:0;mso-wrap-distance-left:9pt;mso-wrap-distance-top:0;mso-wrap-distance-right:9pt;mso-wrap-distance-bottom:0;mso-position-horizontal:absolute;mso-position-horizontal-relative:text;mso-position-vertical:absolute;mso-position-vertical-relative:text;mso-width-percent:0;mso-height-percent:0;mso-width-relative:margin;mso-height-relative:margin;v-text-anchor:middle" o:gfxdata="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" filled="f" strokecolor="#00b050" strokeweight="1pt">
+              <v:oval w14:anchorId="4AD9B958" id="Oval 70" o:spid="_x0000_s1026" style="position:absolute;margin-left:-5pt;margin-top:118pt;width:102pt;height:108pt;z-index:251715584;visibility:visible;mso-wrap-style:square;mso-width-percent:0;mso-height-percent:0;mso-wrap-distance-left:9pt;mso-wrap-distance-top:0;mso-wrap-distance-right:9pt;mso-wrap-distance-bottom:0;mso-position-horizontal:absolute;mso-position-horizontal-relative:text;mso-position-vertical:absolute;mso-position-vertical-relative:text;mso-width-percent:0;mso-height-percent:0;mso-width-relative:margin;mso-height-relative:margin;v-text-anchor:middle" o:gfxdata="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" filled="f" strokecolor="#00b050" strokeweight="1pt">
                 <v:stroke joinstyle="miter"/>
               </v:oval>
             </w:pict>
@@ -3721,7 +3643,7 @@
           </mc:Choice>
           <mc:Fallback>
             <w:pict>
-              <v:oval w14:anchorId="6B76CA13" id="Oval 69" o:spid="_x0000_s1026" style="position:absolute;margin-left:-5pt;margin-top:420pt;width:102pt;height:108pt;z-index:251713536;visibility:visible;mso-wrap-style:square;mso-width-percent:0;mso-height-percent:0;mso-wrap-distance-left:9pt;mso-wrap-distance-top:0;mso-wrap-distance-right:9pt;mso-wrap-distance-bottom:0;mso-position-horizontal:absolute;mso-position-horizontal-relative:text;mso-position-vertical:absolute;mso-position-vertical-relative:text;mso-width-percent:0;mso-height-percent:0;mso-width-relative:margin;mso-height-relative:margin;v-text-anchor:middle" o:gfxdata="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" filled="f" strokecolor="#00b050" strokeweight="1pt">
+              <v:oval w14:anchorId="3A872143" id="Oval 69" o:spid="_x0000_s1026" style="position:absolute;margin-left:-5pt;margin-top:420pt;width:102pt;height:108pt;z-index:251713536;visibility:visible;mso-wrap-style:square;mso-width-percent:0;mso-height-percent:0;mso-wrap-distance-left:9pt;mso-wrap-distance-top:0;mso-wrap-distance-right:9pt;mso-wrap-distance-bottom:0;mso-position-horizontal:absolute;mso-position-horizontal-relative:text;mso-position-vertical:absolute;mso-position-vertical-relative:text;mso-width-percent:0;mso-height-percent:0;mso-width-relative:margin;mso-height-relative:margin;v-text-anchor:middle" o:gfxdata="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" filled="f" strokecolor="#00b050" strokeweight="1pt">
                 <v:stroke joinstyle="miter"/>
               </v:oval>
             </w:pict>
@@ -3804,7 +3726,7 @@
           </mc:Choice>
           <mc:Fallback>
             <w:pict>
-              <v:oval w14:anchorId="759EDF3D" id="Oval 52" o:spid="_x0000_s1026" style="position:absolute;margin-left:300pt;margin-top:421pt;width:102pt;height:108pt;z-index:251688960;visibility:visible;mso-wrap-style:square;mso-width-percent:0;mso-height-percent:0;mso-wrap-distance-left:9pt;mso-wrap-distance-top:0;mso-wrap-distance-right:9pt;mso-wrap-distance-bottom:0;mso-position-horizontal:absolute;mso-position-horizontal-relative:text;mso-position-vertical:absolute;mso-position-vertical-relative:text;mso-width-percent:0;mso-height-percent:0;mso-width-relative:margin;mso-height-relative:margin;v-text-anchor:middle" o:gfxdata="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" filled="f" strokecolor="#00b050" strokeweight="1pt">
+              <v:oval w14:anchorId="4659DF1A" id="Oval 52" o:spid="_x0000_s1026" style="position:absolute;margin-left:300pt;margin-top:421pt;width:102pt;height:108pt;z-index:251688960;visibility:visible;mso-wrap-style:square;mso-width-percent:0;mso-height-percent:0;mso-wrap-distance-left:9pt;mso-wrap-distance-top:0;mso-wrap-distance-right:9pt;mso-wrap-distance-bottom:0;mso-position-horizontal:absolute;mso-position-horizontal-relative:text;mso-position-vertical:absolute;mso-position-vertical-relative:text;mso-width-percent:0;mso-height-percent:0;mso-width-relative:margin;mso-height-relative:margin;v-text-anchor:middle" o:gfxdata="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" filled="f" strokecolor="#00b050" strokeweight="1pt">
                 <v:stroke joinstyle="miter"/>
               </v:oval>
             </w:pict>
@@ -3935,7 +3857,7 @@
           </mc:Choice>
           <mc:Fallback>
             <w:pict>
-              <v:line w14:anchorId="54F34086" id="Straight Connector 49" o:spid="_x0000_s1026" style="position:absolute;z-index:251682816;visibility:visible;mso-wrap-style:square;mso-width-percent:0;mso-height-percent:0;mso-wrap-distance-left:9pt;mso-wrap-distance-top:0;mso-wrap-distance-right:9pt;mso-wrap-distance-bottom:0;mso-position-horizontal:absolute;mso-position-horizontal-relative:text;mso-position-vertical:absolute;mso-position-vertical-relative:text;mso-width-percent:0;mso-height-percent:0;mso-width-relative:margin;mso-height-relative:margin" from="-5pt,10pt" to="509pt,528pt" o:gfxdata="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" strokecolor="#ed7d31 [3205]" strokeweight=".5pt">
+              <v:line w14:anchorId="735958CC" id="Straight Connector 49" o:spid="_x0000_s1026" style="position:absolute;z-index:251682816;visibility:visible;mso-wrap-style:square;mso-width-percent:0;mso-height-percent:0;mso-wrap-distance-left:9pt;mso-wrap-distance-top:0;mso-wrap-distance-right:9pt;mso-wrap-distance-bottom:0;mso-position-horizontal:absolute;mso-position-horizontal-relative:text;mso-position-vertical:absolute;mso-position-vertical-relative:text;mso-width-percent:0;mso-height-percent:0;mso-width-relative:margin;mso-height-relative:margin" from="-5pt,10pt" to="509pt,528pt" o:gfxdata="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" strokecolor="#ed7d31 [3205]" strokeweight=".5pt">
                 <v:stroke joinstyle="miter"/>
               </v:line>
             </w:pict>
@@ -4018,7 +3940,7 @@
           </mc:Choice>
           <mc:Fallback>
             <w:pict>
-              <v:oval w14:anchorId="0D09F2C7" id="Oval 42" o:spid="_x0000_s1026" style="position:absolute;margin-left:-19pt;margin-top:256pt;width:1in;height:1in;z-index:251669504;visibility:visible;mso-wrap-style:square;mso-width-percent:0;mso-height-percent:0;mso-wrap-distance-left:9pt;mso-wrap-distance-top:0;mso-wrap-distance-right:9pt;mso-wrap-distance-bottom:0;mso-position-horizontal:absolute;mso-position-horizontal-relative:text;mso-position-vertical:absolute;mso-position-vertical-relative:text;mso-width-percent:0;mso-height-percent:0;mso-width-relative:margin;mso-height-relative:margin;v-text-anchor:middle" o:gfxdata="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" filled="f" strokecolor="#00b050" strokeweight="1pt">
+              <v:oval w14:anchorId="08AA7BC0" id="Oval 42" o:spid="_x0000_s1026" style="position:absolute;margin-left:-19pt;margin-top:256pt;width:1in;height:1in;z-index:251669504;visibility:visible;mso-wrap-style:square;mso-width-percent:0;mso-height-percent:0;mso-wrap-distance-left:9pt;mso-wrap-distance-top:0;mso-wrap-distance-right:9pt;mso-wrap-distance-bottom:0;mso-position-horizontal:absolute;mso-position-horizontal-relative:text;mso-position-vertical:absolute;mso-position-vertical-relative:text;mso-width-percent:0;mso-height-percent:0;mso-width-relative:margin;mso-height-relative:margin;v-text-anchor:middle" o:gfxdata="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" filled="f" strokecolor="#00b050" strokeweight="1pt">
                 <v:stroke joinstyle="miter"/>
               </v:oval>
             </w:pict>
@@ -4101,7 +4023,7 @@
           </mc:Choice>
           <mc:Fallback>
             <w:pict>
-              <v:oval w14:anchorId="1235B74D" id="Oval 43" o:spid="_x0000_s1026" style="position:absolute;margin-left:-19pt;margin-top:305pt;width:1in;height:1in;z-index:251671552;visibility:visible;mso-wrap-style:square;mso-width-percent:0;mso-height-percent:0;mso-wrap-distance-left:9pt;mso-wrap-distance-top:0;mso-wrap-distance-right:9pt;mso-wrap-distance-bottom:0;mso-position-horizontal:absolute;mso-position-horizontal-relative:text;mso-position-vertical:absolute;mso-position-vertical-relative:text;mso-width-percent:0;mso-height-percent:0;mso-width-relative:margin;mso-height-relative:margin;v-text-anchor:middle" o:gfxdata="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" filled="f" strokecolor="#00b050" strokeweight="1pt">
+              <v:oval w14:anchorId="7A143808" id="Oval 43" o:spid="_x0000_s1026" style="position:absolute;margin-left:-19pt;margin-top:305pt;width:1in;height:1in;z-index:251671552;visibility:visible;mso-wrap-style:square;mso-width-percent:0;mso-height-percent:0;mso-wrap-distance-left:9pt;mso-wrap-distance-top:0;mso-wrap-distance-right:9pt;mso-wrap-distance-bottom:0;mso-position-horizontal:absolute;mso-position-horizontal-relative:text;mso-position-vertical:absolute;mso-position-vertical-relative:text;mso-width-percent:0;mso-height-percent:0;mso-width-relative:margin;mso-height-relative:margin;v-text-anchor:middle" o:gfxdata="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" filled="f" strokecolor="#00b050" strokeweight="1pt">
                 <v:stroke joinstyle="miter"/>
               </v:oval>
             </w:pict>
@@ -4182,35 +4104,7 @@
             <w:rStyle w:val="Hyperlink"/>
             <w:rFonts w:ascii="Times New Roman" w:hAnsi="Times New Roman" w:cs="Times New Roman"/>
           </w:rPr>
-          <w:t>h</w:t>
-        </w:r>
-        <w:r>
-          <w:rPr>
-            <w:rStyle w:val="Hyperlink"/>
-            <w:rFonts w:ascii="Times New Roman" w:hAnsi="Times New Roman" w:cs="Times New Roman"/>
-          </w:rPr>
-          <w:t>t</w:t>
-        </w:r>
-        <w:r>
-          <w:rPr>
-            <w:rStyle w:val="Hyperlink"/>
-            <w:rFonts w:ascii="Times New Roman" w:hAnsi="Times New Roman" w:cs="Times New Roman"/>
-          </w:rPr>
-          <w:t>tps://docs.google.com/spreadsheets/d/1tPGx8qVpHitUNm-y8QAdbAD8JIMd99WhDH7xdxqe1gA/edi</w:t>
-        </w:r>
-        <w:r>
-          <w:rPr>
-            <w:rStyle w:val="Hyperlink"/>
-            <w:rFonts w:ascii="Times New Roman" w:hAnsi="Times New Roman" w:cs="Times New Roman"/>
-          </w:rPr>
-          <w:t>t</w:t>
-        </w:r>
-        <w:r>
-          <w:rPr>
-            <w:rStyle w:val="Hyperlink"/>
-            <w:rFonts w:ascii="Times New Roman" w:hAnsi="Times New Roman" w:cs="Times New Roman"/>
-          </w:rPr>
-          <w:t>?usp=sharing</w:t>
+          <w:t>https://docs.google.com/spreadsheets/d/1tPGx8qVpHitUNm-y8QAdbAD8JIMd99WhDH7xdxqe1gA/edit?usp=sharing</w:t>
         </w:r>
       </w:hyperlink>
       <w:r>
@@ -4359,7 +4253,25 @@
         <w:rPr>
           <w:rFonts w:ascii="Times New Roman" w:hAnsi="Times New Roman" w:cs="Times New Roman"/>
         </w:rPr>
-        <w:t xml:space="preserve"> This may come back down to the way women are raised—to be warm, friendly, nurturing, and trustworthy. </w:t>
+        <w:t xml:space="preserve"> It may just be this particular group, but it sounds reasonable that it </w:t>
+      </w:r>
+      <w:r>
+        <w:rPr>
+          <w:rFonts w:ascii="Times New Roman" w:hAnsi="Times New Roman" w:cs="Times New Roman"/>
+        </w:rPr>
+        <w:t>may come back down to the way women are raised—to be warm, friendly, nurturing, and trustworthy</w:t>
+      </w:r>
+      <w:r>
+        <w:rPr>
+          <w:rFonts w:ascii="Times New Roman" w:hAnsi="Times New Roman" w:cs="Times New Roman"/>
+        </w:rPr>
+        <w:t xml:space="preserve">. Even though the women in the group may </w:t>
+      </w:r>
+      <w:r>
+        <w:rPr>
+          <w:rFonts w:ascii="Times New Roman" w:hAnsi="Times New Roman" w:cs="Times New Roman"/>
+        </w:rPr>
+        <w:t>not be as close to the group anymore, these characteristics may last because of the way they’ve been taught to act.</w:t>
       </w:r>
     </w:p>
     <w:p>
@@ -4395,11 +4307,36 @@
     </w:p>
     <w:p>
       <w:pPr>
-        <w:jc w:val="center"/>
-        <w:rPr>
-          <w:rFonts w:ascii="Times New Roman" w:hAnsi="Times New Roman" w:cs="Times New Roman"/>
-        </w:rPr>
-      </w:pPr>
+        <w:rPr>
+          <w:rFonts w:ascii="Times New Roman" w:hAnsi="Times New Roman" w:cs="Times New Roman"/>
+          <w:i/>
+          <w:iCs/>
+        </w:rPr>
+      </w:pPr>
+      <w:r>
+        <w:rPr>
+          <w:rFonts w:ascii="Times New Roman" w:hAnsi="Times New Roman" w:cs="Times New Roman"/>
+        </w:rPr>
+        <w:t>In conclusions, I was able to determine the most popular / influential people in the friend group and see how individuals and the group has evolved over time. I was also able to look more deeply at some of the data and find some correlations</w:t>
+      </w:r>
+      <w:r>
+        <w:rPr>
+          <w:rFonts w:ascii="Times New Roman" w:hAnsi="Times New Roman" w:cs="Times New Roman"/>
+        </w:rPr>
+        <w:t>. Understanding how people view themselves and how that compares to how others view them is a necessary skill for communication and healthy friendships and relationships. In this group of half men, half women, the women are seen as more popular and trustworthy even though they are not as close to the group, and this affects the</w:t>
+      </w:r>
+      <w:r>
+        <w:rPr>
+          <w:rFonts w:ascii="Times New Roman" w:hAnsi="Times New Roman" w:cs="Times New Roman"/>
+        </w:rPr>
+        <w:t xml:space="preserve"> social power they have. And while I do not know how best to respond to this discrepancy in power, I think it is </w:t>
+      </w:r>
+      <w:r>
+        <w:rPr>
+          <w:rFonts w:ascii="Times New Roman" w:hAnsi="Times New Roman" w:cs="Times New Roman"/>
+        </w:rPr>
+        <w:t>important for individuals and groups to recognize the social privilege they have and use it for good. Understanding who has power and why is a critical step for this to occur.</w:t>
+      </w:r>
     </w:p>
     <w:p>
       <w:pPr>
@@ -4480,6 +4417,9 @@
         </w:rPr>
       </w:pPr>
       <w:r>
+        <w:rPr>
+          <w:noProof/>
+        </w:rPr>
         <w:drawing>
           <wp:inline distT="0" distB="0" distL="0" distR="0" wp14:anchorId="65B45147" wp14:editId="2272F751">
             <wp:extent cx="5945463" cy="7699248"/>
@@ -5277,6 +5217,11 @@
         <w:docPartUnique/>
       </w:docPartObj>
     </w:sdtPr>
+    <w:sdtEndPr>
+      <w:rPr>
+        <w:rStyle w:val="PageNumber"/>
+      </w:rPr>
+    </w:sdtEndPr>
     <w:sdtContent>
       <w:p>
         <w:pPr>
@@ -5318,6 +5263,11 @@
         <w:docPartUnique/>
       </w:docPartObj>
     </w:sdtPr>
+    <w:sdtEndPr>
+      <w:rPr>
+        <w:rStyle w:val="PageNumber"/>
+      </w:rPr>
+    </w:sdtEndPr>
     <w:sdtContent>
       <w:p>
         <w:pPr>
@@ -5372,6 +5322,11 @@
         <w:docPartUnique/>
       </w:docPartObj>
     </w:sdtPr>
+    <w:sdtEndPr>
+      <w:rPr>
+        <w:rStyle w:val="PageNumber"/>
+      </w:rPr>
+    </w:sdtEndPr>
     <w:sdtContent>
       <w:p>
         <w:pPr>
@@ -5432,9 +5387,14 @@
     <w:r>
       <w:rPr>
         <w:rFonts w:ascii="Times New Roman" w:hAnsi="Times New Roman" w:cs="Times New Roman"/>
-        <w:highlight w:val="yellow"/>
       </w:rPr>
-      <w:t>{TITLE}</w:t>
+      <w:t>SOCIAL RANK IN A SMALL, DISTRIBUTED GROUP</w:t>
+    </w:r>
+    <w:r>
+      <w:rPr>
+        <w:rFonts w:ascii="Times New Roman" w:hAnsi="Times New Roman" w:cs="Times New Roman"/>
+      </w:rPr>
+      <w:t xml:space="preserve"> </w:t>
     </w:r>
     <w:r>
       <w:rPr>
@@ -5466,6 +5426,11 @@
         <w:docPartUnique/>
       </w:docPartObj>
     </w:sdtPr>
+    <w:sdtEndPr>
+      <w:rPr>
+        <w:rStyle w:val="PageNumber"/>
+      </w:rPr>
+    </w:sdtEndPr>
     <w:sdtContent>
       <w:p>
         <w:pPr>
@@ -5519,7 +5484,6 @@
     <w:pPr>
       <w:pStyle w:val="Header"/>
       <w:ind w:right="360"/>
-      <w:jc w:val="right"/>
       <w:rPr>
         <w:rFonts w:ascii="Times New Roman" w:hAnsi="Times New Roman" w:cs="Times New Roman"/>
       </w:rPr>
@@ -5533,9 +5497,8 @@
     <w:r>
       <w:rPr>
         <w:rFonts w:ascii="Times New Roman" w:hAnsi="Times New Roman" w:cs="Times New Roman"/>
-        <w:highlight w:val="yellow"/>
       </w:rPr>
-      <w:t>{TITLE}</w:t>
+      <w:t>SOCIAL RANK IN A SMALL, DISTRIBUTED GROUP</w:t>
     </w:r>
     <w:r>
       <w:rPr>
@@ -11728,7 +11691,7 @@
 </file>
 
 <file path=customXml/itemProps1.xml><?xml version="1.0" encoding="utf-8"?>
-<ds:datastoreItem xmlns:ds="http://schemas.openxmlformats.org/officeDocument/2006/customXml" ds:itemID="{39DA4A87-7D86-6246-9571-24C212C4AB1F}">
+<ds:datastoreItem xmlns:ds="http://schemas.openxmlformats.org/officeDocument/2006/customXml" ds:itemID="{CF9A5003-39D3-B34E-BFDC-4C3981293B45}">
   <ds:schemaRefs>
     <ds:schemaRef ds:uri="http://schemas.openxmlformats.org/officeDocument/2006/bibliography"/>
   </ds:schemaRefs>

</xml_diff>